<commit_message>
PO - List QTY ordered
</commit_message>
<xml_diff>
--- a/Readme.docx
+++ b/Readme.docx
@@ -15,29 +15,27 @@
         <w:ind w:firstLine="720"/>
       </w:pPr>
       <w:r>
-        <w:t xml:space="preserve">Submitted on </w:t>
-      </w:r>
-      <w:proofErr w:type="spellStart"/>
-      <w:r>
-        <w:t>eClass</w:t>
-      </w:r>
-      <w:proofErr w:type="spellEnd"/>
-      <w:r>
-        <w:t xml:space="preserve"> - See 4413Project.zip in </w:t>
-      </w:r>
-      <w:proofErr w:type="spellStart"/>
-      <w:r>
-        <w:t>eClass</w:t>
-      </w:r>
-      <w:proofErr w:type="spellEnd"/>
+        <w:t>Submitted on eClass - See 4413Project.zip in eClass submission</w:t>
+      </w:r>
+    </w:p>
+    <w:p>
+      <w:pPr>
+        <w:ind w:firstLine="720"/>
+      </w:pPr>
+      <w:r>
+        <w:t xml:space="preserve">Our code is also accessible at </w:t>
+      </w:r>
+      <w:hyperlink r:id="rId7" w:history="1">
+        <w:r>
+          <w:rPr>
+            <w:rStyle w:val="Hyperlink"/>
+          </w:rPr>
+          <w:t>https://github.com/GameDevConnor/4413Project</w:t>
+        </w:r>
+      </w:hyperlink>
       <w:r>
         <w:t xml:space="preserve"> </w:t>
       </w:r>
-      <w:proofErr w:type="gramStart"/>
-      <w:r>
-        <w:t>submission</w:t>
-      </w:r>
-      <w:proofErr w:type="gramEnd"/>
     </w:p>
     <w:p>
       <w:pPr>
@@ -68,15 +66,7 @@
         </w:numPr>
       </w:pPr>
       <w:r>
-        <w:t>docker pull emz997/</w:t>
-      </w:r>
-      <w:proofErr w:type="gramStart"/>
-      <w:r>
-        <w:t>4413:v</w:t>
-      </w:r>
-      <w:proofErr w:type="gramEnd"/>
-      <w:r>
-        <w:t>1</w:t>
+        <w:t>docker pull emz997/4413:v1</w:t>
       </w:r>
     </w:p>
     <w:p>
@@ -134,7 +124,7 @@
                     <pic:cNvPicPr/>
                   </pic:nvPicPr>
                   <pic:blipFill>
-                    <a:blip r:embed="rId7"/>
+                    <a:blip r:embed="rId8"/>
                     <a:stretch>
                       <a:fillRect/>
                     </a:stretch>
@@ -164,15 +154,7 @@
         </w:numPr>
       </w:pPr>
       <w:r>
-        <w:t xml:space="preserve">Enter Ports “8080” on the pop-up screen for host ports in optional </w:t>
-      </w:r>
-      <w:proofErr w:type="gramStart"/>
-      <w:r>
-        <w:t>settings, and</w:t>
-      </w:r>
-      <w:proofErr w:type="gramEnd"/>
-      <w:r>
-        <w:t xml:space="preserve"> click Run.</w:t>
+        <w:t>Enter Ports “8080” on the pop-up screen for host ports in optional settings, and click Run.</w:t>
       </w:r>
     </w:p>
     <w:p>
@@ -204,7 +186,7 @@
                     <pic:cNvPicPr/>
                   </pic:nvPicPr>
                   <pic:blipFill>
-                    <a:blip r:embed="rId8"/>
+                    <a:blip r:embed="rId9"/>
                     <a:stretch>
                       <a:fillRect/>
                     </a:stretch>
@@ -265,7 +247,7 @@
                     <pic:cNvPicPr/>
                   </pic:nvPicPr>
                   <pic:blipFill>
-                    <a:blip r:embed="rId9"/>
+                    <a:blip r:embed="rId10"/>
                     <a:stretch>
                       <a:fillRect/>
                     </a:stretch>
@@ -301,37 +283,13 @@
         <w:t xml:space="preserve"> is running</w:t>
       </w:r>
       <w:r>
-        <w:t xml:space="preserve"> go to </w:t>
-      </w:r>
-      <w:proofErr w:type="spellStart"/>
-      <w:r>
-        <w:t>eClass</w:t>
-      </w:r>
-      <w:proofErr w:type="spellEnd"/>
-      <w:r>
-        <w:t>, download and extract “4413Project.zip”. Run queries in “</w:t>
+        <w:t xml:space="preserve"> go to eClass, download and extract “4413Project.zip”. Run queries in “</w:t>
       </w:r>
       <w:r>
         <w:t>4413Project</w:t>
       </w:r>
       <w:r>
-        <w:t>/</w:t>
-      </w:r>
-      <w:proofErr w:type="spellStart"/>
-      <w:r>
-        <w:t>project.sql</w:t>
-      </w:r>
-      <w:proofErr w:type="spellEnd"/>
-      <w:r>
-        <w:t>” to create “</w:t>
-      </w:r>
-      <w:proofErr w:type="spellStart"/>
-      <w:r>
-        <w:t>projectdb</w:t>
-      </w:r>
-      <w:proofErr w:type="spellEnd"/>
-      <w:r>
-        <w:t xml:space="preserve">” schema. </w:t>
+        <w:t xml:space="preserve">/project.sql” to create “projectdb” schema. </w:t>
       </w:r>
     </w:p>
     <w:p>
@@ -343,15 +301,7 @@
         </w:numPr>
       </w:pPr>
       <w:r>
-        <w:t xml:space="preserve">Ensure the </w:t>
-      </w:r>
-      <w:proofErr w:type="spellStart"/>
-      <w:r>
-        <w:t>sql</w:t>
-      </w:r>
-      <w:proofErr w:type="spellEnd"/>
-      <w:r>
-        <w:t xml:space="preserve"> file is running in “</w:t>
+        <w:t>Ensure the sql file is running in “</w:t>
       </w:r>
       <w:r>
         <w:rPr>
@@ -427,7 +377,7 @@
           <w:numId w:val="3"/>
         </w:numPr>
       </w:pPr>
-      <w:hyperlink r:id="rId10" w:history="1">
+      <w:hyperlink r:id="rId11" w:history="1">
         <w:r>
           <w:rPr>
             <w:rStyle w:val="Hyperlink"/>
@@ -450,7 +400,7 @@
       <w:r>
         <w:t xml:space="preserve">Default admin username is: </w:t>
       </w:r>
-      <w:hyperlink r:id="rId11" w:history="1">
+      <w:hyperlink r:id="rId12" w:history="1">
         <w:r>
           <w:rPr>
             <w:rStyle w:val="Hyperlink"/>
@@ -472,7 +422,7 @@
       </w:r>
     </w:p>
     <w:sectPr>
-      <w:headerReference w:type="default" r:id="rId12"/>
+      <w:headerReference w:type="default" r:id="rId13"/>
       <w:pgSz w:w="12240" w:h="15840"/>
       <w:pgMar w:top="1440" w:right="1440" w:bottom="1440" w:left="1440" w:header="720" w:footer="720" w:gutter="0"/>
       <w:cols w:space="720"/>

</xml_diff>